<commit_message>
I am done with activity 2
</commit_message>
<xml_diff>
--- a/Phase 1/Activity 2/Documents/Phase 1 post-implementation Q.docx
+++ b/Phase 1/Activity 2/Documents/Phase 1 post-implementation Q.docx
@@ -1,6 +1,6 @@
 
 <file path=word/document.xml><?xml version="1.0" encoding="utf-8"?>
-<w:document xmlns:wpc="http://schemas.microsoft.com/office/word/2010/wordprocessingCanvas" xmlns:mo="http://schemas.microsoft.com/office/mac/office/2008/main" xmlns:mc="http://schemas.openxmlformats.org/markup-compatibility/2006" xmlns:mv="urn:schemas-microsoft-com:mac:vml" xmlns:o="urn:schemas-microsoft-com:office:office" xmlns:r="http://schemas.openxmlformats.org/officeDocument/2006/relationships" xmlns:m="http://schemas.openxmlformats.org/officeDocument/2006/math" xmlns:v="urn:schemas-microsoft-com:vml" xmlns:wp14="http://schemas.microsoft.com/office/word/2010/wordprocessingDrawing" xmlns:wp="http://schemas.openxmlformats.org/drawingml/2006/wordprocessingDrawing" xmlns:w10="urn:schemas-microsoft-com:office:word" xmlns:w="http://schemas.openxmlformats.org/wordprocessingml/2006/main" xmlns:w14="http://schemas.microsoft.com/office/word/2010/wordml" xmlns:wpg="http://schemas.microsoft.com/office/word/2010/wordprocessingGroup" xmlns:wpi="http://schemas.microsoft.com/office/word/2010/wordprocessingInk" xmlns:wne="http://schemas.microsoft.com/office/word/2006/wordml" xmlns:wps="http://schemas.microsoft.com/office/word/2010/wordprocessingShape" mc:Ignorable="w14 wp14">
+<w:document xmlns:ve="http://schemas.openxmlformats.org/markup-compatibility/2006" xmlns:o="urn:schemas-microsoft-com:office:office" xmlns:r="http://schemas.openxmlformats.org/officeDocument/2006/relationships" xmlns:m="http://schemas.openxmlformats.org/officeDocument/2006/math" xmlns:v="urn:schemas-microsoft-com:vml" xmlns:wp="http://schemas.openxmlformats.org/drawingml/2006/wordprocessingDrawing" xmlns:w10="urn:schemas-microsoft-com:office:word" xmlns:w="http://schemas.openxmlformats.org/wordprocessingml/2006/main" xmlns:wne="http://schemas.microsoft.com/office/word/2006/wordml">
   <w:body>
     <w:p>
       <w:pPr>
@@ -31,7 +31,19 @@
         <w:rPr>
           <w:b w:val="0"/>
         </w:rPr>
-        <w:t>Volunteer # ____________</w:t>
+        <w:t>Volunteer # ____</w:t>
+      </w:r>
+      <w:r>
+        <w:rPr>
+          <w:b w:val="0"/>
+        </w:rPr>
+        <w:t>005</w:t>
+      </w:r>
+      <w:r>
+        <w:rPr>
+          <w:b w:val="0"/>
+        </w:rPr>
+        <w:t>___</w:t>
       </w:r>
       <w:bookmarkEnd w:id="1"/>
     </w:p>
@@ -96,8 +108,14 @@
           <w:ilvl w:val="0"/>
           <w:numId w:val="4"/>
         </w:numPr>
-      </w:pPr>
-      <w:r>
+        <w:rPr>
+          <w:color w:val="FF0000"/>
+        </w:rPr>
+      </w:pPr>
+      <w:r>
+        <w:rPr>
+          <w:color w:val="FF0000"/>
+        </w:rPr>
         <w:t>Working with the Java implementation language or the IDE</w:t>
       </w:r>
     </w:p>
@@ -108,8 +126,14 @@
           <w:ilvl w:val="0"/>
           <w:numId w:val="4"/>
         </w:numPr>
-      </w:pPr>
-      <w:r>
+        <w:rPr>
+          <w:color w:val="FF0000"/>
+        </w:rPr>
+      </w:pPr>
+      <w:r>
+        <w:rPr>
+          <w:color w:val="FF0000"/>
+        </w:rPr>
         <w:t>Managing the complexity of the application</w:t>
       </w:r>
     </w:p>
@@ -129,7 +153,7 @@
         </w:numPr>
       </w:pPr>
       <w:r>
-        <w:t xml:space="preserve">Which of the following was the most  time consuming </w:t>
+        <w:t xml:space="preserve">Which of the following was the most time consuming </w:t>
       </w:r>
       <w:r>
         <w:t xml:space="preserve">activity </w:t>
@@ -145,8 +169,14 @@
           <w:ilvl w:val="0"/>
           <w:numId w:val="5"/>
         </w:numPr>
-      </w:pPr>
-      <w:r>
+        <w:rPr>
+          <w:color w:val="FF0000"/>
+        </w:rPr>
+      </w:pPr>
+      <w:r>
+        <w:rPr>
+          <w:color w:val="FF0000"/>
+        </w:rPr>
         <w:t>Understanding the original applications and analyze the new requirements</w:t>
       </w:r>
     </w:p>
@@ -219,7 +249,15 @@
         </w:numPr>
       </w:pPr>
       <w:r>
-        <w:t>Learning CommJ (not applicable groups 1 and 2)</w:t>
+        <w:t xml:space="preserve">Learning </w:t>
+      </w:r>
+      <w:proofErr w:type="spellStart"/>
+      <w:r>
+        <w:t>CommJ</w:t>
+      </w:r>
+      <w:proofErr w:type="spellEnd"/>
+      <w:r>
+        <w:t xml:space="preserve"> (not applicable groups 1 and 2)</w:t>
       </w:r>
     </w:p>
     <w:p>
@@ -260,8 +298,14 @@
           <w:ilvl w:val="0"/>
           <w:numId w:val="6"/>
         </w:numPr>
-      </w:pPr>
-      <w:r>
+        <w:rPr>
+          <w:color w:val="FF0000"/>
+        </w:rPr>
+      </w:pPr>
+      <w:r>
+        <w:rPr>
+          <w:color w:val="FF0000"/>
+        </w:rPr>
         <w:t>Your changes introduced new dependency among existing application components</w:t>
       </w:r>
     </w:p>
@@ -315,7 +359,15 @@
         </w:numPr>
       </w:pPr>
       <w:r>
-        <w:t xml:space="preserve">If you were asked to refactor the changes </w:t>
+        <w:t xml:space="preserve">If you were asked to </w:t>
+      </w:r>
+      <w:proofErr w:type="spellStart"/>
+      <w:r>
+        <w:t>refactor</w:t>
+      </w:r>
+      <w:proofErr w:type="spellEnd"/>
+      <w:r>
+        <w:t xml:space="preserve"> the changes </w:t>
       </w:r>
       <w:r>
         <w:t xml:space="preserve">related to the extension part </w:t>
@@ -344,8 +396,13 @@
           <w:numId w:val="7"/>
         </w:numPr>
       </w:pPr>
-      <w:r>
-        <w:t>Refactor the code to make minor improvements to the classes, their relationships, or responsibilities</w:t>
+      <w:proofErr w:type="spellStart"/>
+      <w:r>
+        <w:t>Refactor</w:t>
+      </w:r>
+      <w:proofErr w:type="spellEnd"/>
+      <w:r>
+        <w:t xml:space="preserve"> the code to make minor improvements to the classes, their relationships, or responsibilities</w:t>
       </w:r>
     </w:p>
     <w:p>
@@ -355,8 +412,14 @@
           <w:ilvl w:val="0"/>
           <w:numId w:val="7"/>
         </w:numPr>
-      </w:pPr>
-      <w:r>
+        <w:rPr>
+          <w:color w:val="FF0000"/>
+        </w:rPr>
+      </w:pPr>
+      <w:r>
+        <w:rPr>
+          <w:color w:val="FF0000"/>
+        </w:rPr>
         <w:t>Improve the implementation of individual methods, independent of changing the structure of the application, to improve readability or maintainability</w:t>
       </w:r>
     </w:p>
@@ -419,8 +482,14 @@
           <w:ilvl w:val="0"/>
           <w:numId w:val="8"/>
         </w:numPr>
-      </w:pPr>
-      <w:r>
+        <w:rPr>
+          <w:color w:val="FF0000"/>
+        </w:rPr>
+      </w:pPr>
+      <w:r>
+        <w:rPr>
+          <w:color w:val="FF0000"/>
+        </w:rPr>
         <w:t>Very easy change, the two parts are almost oblivious</w:t>
       </w:r>
     </w:p>
@@ -467,13 +536,21 @@
         <w:t>Suppose your</w:t>
       </w:r>
       <w:r>
-        <w:t xml:space="preserve"> original application (such as </w:t>
+        <w:t xml:space="preserve"> original </w:t>
+      </w:r>
+      <w:proofErr w:type="gramStart"/>
+      <w:r>
+        <w:t xml:space="preserve">application (such as </w:t>
       </w:r>
       <w:r>
         <w:t>Edit-Distance Calculator</w:t>
       </w:r>
       <w:r>
-        <w:t xml:space="preserve"> and FTP) were implemented using connect-less communications. To implement this feature would your changes be?</w:t>
+        <w:t xml:space="preserve"> and FTP) were</w:t>
+      </w:r>
+      <w:proofErr w:type="gramEnd"/>
+      <w:r>
+        <w:t xml:space="preserve"> implemented using connect-less communications. To implement this feature would your changes be?</w:t>
       </w:r>
     </w:p>
     <w:p>
@@ -485,6 +562,7 @@
         </w:numPr>
       </w:pPr>
       <w:r>
+        <w:lastRenderedPageBreak/>
         <w:t>Considerably different</w:t>
       </w:r>
     </w:p>
@@ -546,13 +624,23 @@
         <w:t>Suppose your</w:t>
       </w:r>
       <w:r>
-        <w:t xml:space="preserve"> original application (</w:t>
-      </w:r>
+        <w:t xml:space="preserve"> original </w:t>
+      </w:r>
+      <w:proofErr w:type="gramStart"/>
+      <w:r>
+        <w:t>application (</w:t>
+      </w:r>
+      <w:proofErr w:type="spellStart"/>
       <w:r>
         <w:t>WeatherStationSimulator</w:t>
       </w:r>
-      <w:r>
-        <w:t>) were implemented using connect-less communications. To implement this feature would your changes be?</w:t>
+      <w:proofErr w:type="spellEnd"/>
+      <w:r>
+        <w:t>) were</w:t>
+      </w:r>
+      <w:proofErr w:type="gramEnd"/>
+      <w:r>
+        <w:t xml:space="preserve"> implemented using connect-less communications. To implement this feature would your changes be?</w:t>
       </w:r>
     </w:p>
     <w:p>
@@ -574,8 +662,14 @@
           <w:ilvl w:val="0"/>
           <w:numId w:val="9"/>
         </w:numPr>
-      </w:pPr>
-      <w:r>
+        <w:rPr>
+          <w:color w:val="FF0000"/>
+        </w:rPr>
+      </w:pPr>
+      <w:r>
+        <w:rPr>
+          <w:color w:val="FF0000"/>
+        </w:rPr>
         <w:t>Somewhat different</w:t>
       </w:r>
     </w:p>
@@ -622,7 +716,15 @@
         </w:numPr>
       </w:pPr>
       <w:r>
-        <w:t>If the original application of WeatherStationSimulator where implemented in such a way so that the Transmitters in the original application, send data readings to multiple Receivers. To implement this feature would your changes be?</w:t>
+        <w:t xml:space="preserve">If the original application of </w:t>
+      </w:r>
+      <w:proofErr w:type="spellStart"/>
+      <w:r>
+        <w:t>WeatherStationSimulator</w:t>
+      </w:r>
+      <w:proofErr w:type="spellEnd"/>
+      <w:r>
+        <w:t xml:space="preserve"> where implemented in such a way so that the Transmitters in the original application, send data readings to multiple Receivers. To implement this feature would your changes be?</w:t>
       </w:r>
     </w:p>
     <w:p>
@@ -668,8 +770,14 @@
           <w:ilvl w:val="0"/>
           <w:numId w:val="10"/>
         </w:numPr>
-      </w:pPr>
-      <w:r>
+        <w:rPr>
+          <w:color w:val="FF0000"/>
+        </w:rPr>
+      </w:pPr>
+      <w:r>
+        <w:rPr>
+          <w:color w:val="FF0000"/>
+        </w:rPr>
         <w:t>No different</w:t>
       </w:r>
     </w:p>
@@ -736,8 +844,15 @@
           <w:ilvl w:val="0"/>
           <w:numId w:val="11"/>
         </w:numPr>
-      </w:pPr>
-      <w:r>
+        <w:rPr>
+          <w:color w:val="FF0000"/>
+        </w:rPr>
+      </w:pPr>
+      <w:r>
+        <w:rPr>
+          <w:color w:val="FF0000"/>
+        </w:rPr>
+        <w:lastRenderedPageBreak/>
         <w:t>No different</w:t>
       </w:r>
     </w:p>
@@ -795,8 +910,13 @@
         </w:numPr>
       </w:pPr>
       <w:r>
-        <w:t>Need to introduce new pointcuts</w:t>
-      </w:r>
+        <w:t xml:space="preserve">Need to introduce new </w:t>
+      </w:r>
+      <w:proofErr w:type="spellStart"/>
+      <w:r>
+        <w:t>pointcuts</w:t>
+      </w:r>
+      <w:proofErr w:type="spellEnd"/>
     </w:p>
     <w:p>
       <w:pPr>
@@ -819,7 +939,15 @@
         </w:numPr>
       </w:pPr>
       <w:r>
-        <w:t>Lines of Code (LoC) and complexity of sample application may increase</w:t>
+        <w:t>Lines of Code (</w:t>
+      </w:r>
+      <w:proofErr w:type="spellStart"/>
+      <w:r>
+        <w:t>LoC</w:t>
+      </w:r>
+      <w:proofErr w:type="spellEnd"/>
+      <w:r>
+        <w:t>) and complexity of sample application may increase</w:t>
       </w:r>
     </w:p>
     <w:p>
@@ -889,8 +1017,14 @@
           <w:ilvl w:val="0"/>
           <w:numId w:val="12"/>
         </w:numPr>
-      </w:pPr>
-      <w:r>
+        <w:rPr>
+          <w:color w:val="FF0000"/>
+        </w:rPr>
+      </w:pPr>
+      <w:r>
+        <w:rPr>
+          <w:color w:val="FF0000"/>
+        </w:rPr>
         <w:t>Can reuse existing code to implement new changes</w:t>
       </w:r>
     </w:p>
@@ -918,7 +1052,21 @@
         <w:rPr>
           <w:highlight w:val="yellow"/>
         </w:rPr>
-        <w:t>For CommJ Group</w:t>
+        <w:t xml:space="preserve">For </w:t>
+      </w:r>
+      <w:proofErr w:type="spellStart"/>
+      <w:r>
+        <w:rPr>
+          <w:highlight w:val="yellow"/>
+        </w:rPr>
+        <w:t>CommJ</w:t>
+      </w:r>
+      <w:proofErr w:type="spellEnd"/>
+      <w:r>
+        <w:rPr>
+          <w:highlight w:val="yellow"/>
+        </w:rPr>
+        <w:t xml:space="preserve"> Group</w:t>
       </w:r>
       <w:r>
         <w:t xml:space="preserve">] </w:t>
@@ -968,8 +1116,13 @@
         </w:numPr>
       </w:pPr>
       <w:r>
-        <w:t>Need to introduce new pointcuts</w:t>
-      </w:r>
+        <w:t xml:space="preserve">Need to introduce new </w:t>
+      </w:r>
+      <w:proofErr w:type="spellStart"/>
+      <w:r>
+        <w:t>pointcuts</w:t>
+      </w:r>
+      <w:proofErr w:type="spellEnd"/>
     </w:p>
     <w:p>
       <w:pPr>
@@ -992,7 +1145,15 @@
         </w:numPr>
       </w:pPr>
       <w:r>
-        <w:t>Lines of Code (LoC) and complexity of sample application may increase</w:t>
+        <w:t>Lines of Code (</w:t>
+      </w:r>
+      <w:proofErr w:type="spellStart"/>
+      <w:r>
+        <w:t>LoC</w:t>
+      </w:r>
+      <w:proofErr w:type="spellEnd"/>
+      <w:r>
+        <w:t>) and complexity of sample application may increase</w:t>
       </w:r>
     </w:p>
     <w:p>
@@ -1014,8 +1175,14 @@
           <w:ilvl w:val="0"/>
           <w:numId w:val="13"/>
         </w:numPr>
-      </w:pPr>
-      <w:r>
+        <w:rPr>
+          <w:color w:val="FF0000"/>
+        </w:rPr>
+      </w:pPr>
+      <w:r>
+        <w:rPr>
+          <w:color w:val="FF0000"/>
+        </w:rPr>
         <w:t xml:space="preserve">Require only minor change in implementation </w:t>
       </w:r>
     </w:p>
@@ -1028,6 +1195,7 @@
         </w:numPr>
       </w:pPr>
       <w:r>
+        <w:lastRenderedPageBreak/>
         <w:t>Only need to modify some rules i.e., state machines etc., to accommodate new conversations</w:t>
       </w:r>
     </w:p>
@@ -1038,8 +1206,14 @@
           <w:ilvl w:val="0"/>
           <w:numId w:val="13"/>
         </w:numPr>
-      </w:pPr>
-      <w:r>
+        <w:rPr>
+          <w:color w:val="FF0000"/>
+        </w:rPr>
+      </w:pPr>
+      <w:r>
+        <w:rPr>
+          <w:color w:val="FF0000"/>
+        </w:rPr>
         <w:t>May expect some new bugs in the program</w:t>
       </w:r>
     </w:p>
@@ -1062,8 +1236,14 @@
           <w:ilvl w:val="0"/>
           <w:numId w:val="13"/>
         </w:numPr>
-      </w:pPr>
-      <w:r>
+        <w:rPr>
+          <w:color w:val="FF0000"/>
+        </w:rPr>
+      </w:pPr>
+      <w:r>
+        <w:rPr>
+          <w:color w:val="FF0000"/>
+        </w:rPr>
         <w:t>Can reuse existing code to implement new changes</w:t>
       </w:r>
     </w:p>
@@ -1096,6 +1276,25 @@
           <w:numId w:val="0"/>
         </w:numPr>
         <w:ind w:left="720"/>
+        <w:rPr>
+          <w:color w:val="FF0000"/>
+        </w:rPr>
+      </w:pPr>
+      <w:r>
+        <w:rPr>
+          <w:color w:val="FF0000"/>
+        </w:rPr>
+        <w:t>4</w:t>
+      </w:r>
+    </w:p>
+    <w:p>
+      <w:pPr>
+        <w:pStyle w:val="ThesisBullits"/>
+        <w:numPr>
+          <w:ilvl w:val="0"/>
+          <w:numId w:val="0"/>
+        </w:numPr>
+        <w:ind w:left="720"/>
       </w:pPr>
     </w:p>
     <w:p>
@@ -1117,6 +1316,25 @@
       </w:pPr>
       <w:r>
         <w:t xml:space="preserve">From scale 1-5, how would you rank the overall application after changes you implemented in Phase 1 for code scattering (1 means fully scattered in all classes and 5 means no scattering)? </w:t>
+      </w:r>
+    </w:p>
+    <w:p>
+      <w:pPr>
+        <w:pStyle w:val="ThesisBullits"/>
+        <w:numPr>
+          <w:ilvl w:val="0"/>
+          <w:numId w:val="0"/>
+        </w:numPr>
+        <w:ind w:left="720"/>
+        <w:rPr>
+          <w:color w:val="FF0000"/>
+        </w:rPr>
+      </w:pPr>
+      <w:r>
+        <w:rPr>
+          <w:color w:val="FF0000"/>
+        </w:rPr>
+        <w:t>4</w:t>
       </w:r>
     </w:p>
     <w:p>
@@ -1150,7 +1368,7 @@
 </file>
 
 <file path=word/numbering.xml><?xml version="1.0" encoding="utf-8"?>
-<w:numbering xmlns:wpc="http://schemas.microsoft.com/office/word/2010/wordprocessingCanvas" xmlns:mo="http://schemas.microsoft.com/office/mac/office/2008/main" xmlns:mc="http://schemas.openxmlformats.org/markup-compatibility/2006" xmlns:mv="urn:schemas-microsoft-com:mac:vml" xmlns:o="urn:schemas-microsoft-com:office:office" xmlns:r="http://schemas.openxmlformats.org/officeDocument/2006/relationships" xmlns:m="http://schemas.openxmlformats.org/officeDocument/2006/math" xmlns:v="urn:schemas-microsoft-com:vml" xmlns:wp14="http://schemas.microsoft.com/office/word/2010/wordprocessingDrawing" xmlns:wp="http://schemas.openxmlformats.org/drawingml/2006/wordprocessingDrawing" xmlns:w10="urn:schemas-microsoft-com:office:word" xmlns:w="http://schemas.openxmlformats.org/wordprocessingml/2006/main" xmlns:w14="http://schemas.microsoft.com/office/word/2010/wordml" xmlns:wpg="http://schemas.microsoft.com/office/word/2010/wordprocessingGroup" xmlns:wpi="http://schemas.microsoft.com/office/word/2010/wordprocessingInk" xmlns:wne="http://schemas.microsoft.com/office/word/2006/wordml" xmlns:wps="http://schemas.microsoft.com/office/word/2010/wordprocessingShape" mc:Ignorable="w14 wp14">
+<w:numbering xmlns:ve="http://schemas.openxmlformats.org/markup-compatibility/2006" xmlns:o="urn:schemas-microsoft-com:office:office" xmlns:r="http://schemas.openxmlformats.org/officeDocument/2006/relationships" xmlns:m="http://schemas.openxmlformats.org/officeDocument/2006/math" xmlns:v="urn:schemas-microsoft-com:vml" xmlns:wp="http://schemas.openxmlformats.org/drawingml/2006/wordprocessingDrawing" xmlns:w10="urn:schemas-microsoft-com:office:word" xmlns:w="http://schemas.openxmlformats.org/wordprocessingml/2006/main" xmlns:wne="http://schemas.microsoft.com/office/word/2006/wordml">
   <w:abstractNum w:abstractNumId="0">
     <w:nsid w:val="0FBB1F37"/>
     <w:multiLevelType w:val="multilevel"/>
@@ -2510,7 +2728,7 @@
 </file>
 
 <file path=word/styles.xml><?xml version="1.0" encoding="utf-8"?>
-<w:styles xmlns:mc="http://schemas.openxmlformats.org/markup-compatibility/2006" xmlns:r="http://schemas.openxmlformats.org/officeDocument/2006/relationships" xmlns:w="http://schemas.openxmlformats.org/wordprocessingml/2006/main" xmlns:w14="http://schemas.microsoft.com/office/word/2010/wordml" mc:Ignorable="w14">
+<w:styles xmlns:r="http://schemas.openxmlformats.org/officeDocument/2006/relationships" xmlns:w="http://schemas.openxmlformats.org/wordprocessingml/2006/main">
   <w:docDefaults>
     <w:rPrDefault>
       <w:rPr>
@@ -2522,7 +2740,7 @@
     </w:rPrDefault>
     <w:pPrDefault/>
   </w:docDefaults>
-  <w:latentStyles w:defLockedState="0" w:defUIPriority="99" w:defSemiHidden="1" w:defUnhideWhenUsed="1" w:defQFormat="0" w:count="276">
+  <w:latentStyles w:defLockedState="0" w:defUIPriority="99" w:defSemiHidden="1" w:defUnhideWhenUsed="1" w:defQFormat="0" w:count="267">
     <w:lsdException w:name="Normal" w:semiHidden="0" w:uiPriority="0" w:unhideWhenUsed="0" w:qFormat="1"/>
     <w:lsdException w:name="heading 1" w:semiHidden="0" w:uiPriority="9" w:unhideWhenUsed="0" w:qFormat="1"/>
     <w:lsdException w:name="heading 2" w:uiPriority="9" w:qFormat="1"/>
@@ -2685,6 +2903,7 @@
     <w:uiPriority w:val="99"/>
     <w:semiHidden/>
     <w:unhideWhenUsed/>
+    <w:qFormat/>
     <w:tblPr>
       <w:tblInd w:w="0" w:type="dxa"/>
       <w:tblCellMar>

</xml_diff>